<commit_message>
Add exercicio04 in ATAL
</commit_message>
<xml_diff>
--- a/5º Período/Técnicas de Análise de Algoritmos - Paulo-Ramon/Atividade 03/atividade.docx
+++ b/5º Período/Técnicas de Análise de Algoritmos - Paulo-Ramon/Atividade 03/atividade.docx
@@ -605,13 +605,7 @@
         <w:t xml:space="preserve"> </w:t>
       </w:r>
       <w:r>
-        <w:t xml:space="preserve">v = </w:t>
-      </w:r>
-      <w:r>
-        <w:t>50</w:t>
-      </w:r>
-      <w:r>
-        <w:t xml:space="preserve"> </w:t>
+        <w:t xml:space="preserve">v = 50 </w:t>
       </w:r>
       <w:r>
         <w:t>W =</w:t>
@@ -649,8 +643,6 @@
       <w:r>
         <w:t>V = v[5] + v[3] = 65</w:t>
       </w:r>
-      <w:bookmarkStart w:id="0" w:name="_GoBack"/>
-      <w:bookmarkEnd w:id="0"/>
     </w:p>
     <w:p/>
     <w:p/>
@@ -859,6 +851,630 @@
       </w:tr>
     </w:tbl>
     <w:p/>
+    <w:p/>
+    <w:tbl>
+      <w:tblPr>
+        <w:tblStyle w:val="Tabelacomgrade"/>
+        <w:tblW w:w="0" w:type="auto"/>
+        <w:tblLook w:val="04A0" w:firstRow="1" w:lastRow="0" w:firstColumn="1" w:lastColumn="0" w:noHBand="0" w:noVBand="1"/>
+      </w:tblPr>
+      <w:tblGrid>
+        <w:gridCol w:w="1061"/>
+        <w:gridCol w:w="1061"/>
+        <w:gridCol w:w="1062"/>
+        <w:gridCol w:w="1062"/>
+        <w:gridCol w:w="1062"/>
+        <w:gridCol w:w="1062"/>
+        <w:gridCol w:w="1062"/>
+        <w:gridCol w:w="1062"/>
+      </w:tblGrid>
+      <w:tr>
+        <w:tc>
+          <w:tcPr>
+            <w:tcW w:w="1061" w:type="dxa"/>
+          </w:tcPr>
+          <w:p>
+            <w:r>
+              <w:t>i/j</w:t>
+            </w:r>
+          </w:p>
+        </w:tc>
+        <w:tc>
+          <w:tcPr>
+            <w:tcW w:w="1061" w:type="dxa"/>
+          </w:tcPr>
+          <w:p>
+            <w:r>
+              <w:t>0</w:t>
+            </w:r>
+          </w:p>
+        </w:tc>
+        <w:tc>
+          <w:tcPr>
+            <w:tcW w:w="1062" w:type="dxa"/>
+          </w:tcPr>
+          <w:p>
+            <w:r>
+              <w:t>1</w:t>
+            </w:r>
+          </w:p>
+        </w:tc>
+        <w:tc>
+          <w:tcPr>
+            <w:tcW w:w="1062" w:type="dxa"/>
+          </w:tcPr>
+          <w:p>
+            <w:r>
+              <w:t>2</w:t>
+            </w:r>
+          </w:p>
+        </w:tc>
+        <w:tc>
+          <w:tcPr>
+            <w:tcW w:w="1062" w:type="dxa"/>
+          </w:tcPr>
+          <w:p>
+            <w:r>
+              <w:t>3</w:t>
+            </w:r>
+          </w:p>
+        </w:tc>
+        <w:tc>
+          <w:tcPr>
+            <w:tcW w:w="1062" w:type="dxa"/>
+          </w:tcPr>
+          <w:p>
+            <w:r>
+              <w:t>4</w:t>
+            </w:r>
+          </w:p>
+        </w:tc>
+        <w:tc>
+          <w:tcPr>
+            <w:tcW w:w="1062" w:type="dxa"/>
+          </w:tcPr>
+          <w:p>
+            <w:r>
+              <w:t>5</w:t>
+            </w:r>
+          </w:p>
+        </w:tc>
+        <w:tc>
+          <w:tcPr>
+            <w:tcW w:w="1062" w:type="dxa"/>
+          </w:tcPr>
+          <w:p>
+            <w:r>
+              <w:t>6</w:t>
+            </w:r>
+          </w:p>
+        </w:tc>
+      </w:tr>
+      <w:tr>
+        <w:tc>
+          <w:tcPr>
+            <w:tcW w:w="1061" w:type="dxa"/>
+          </w:tcPr>
+          <w:p>
+            <w:r>
+              <w:t>0</w:t>
+            </w:r>
+          </w:p>
+        </w:tc>
+        <w:tc>
+          <w:tcPr>
+            <w:tcW w:w="1061" w:type="dxa"/>
+          </w:tcPr>
+          <w:p>
+            <w:r>
+              <w:t>0</w:t>
+            </w:r>
+          </w:p>
+        </w:tc>
+        <w:tc>
+          <w:tcPr>
+            <w:tcW w:w="1062" w:type="dxa"/>
+          </w:tcPr>
+          <w:p>
+            <w:r>
+              <w:t>0</w:t>
+            </w:r>
+          </w:p>
+        </w:tc>
+        <w:tc>
+          <w:tcPr>
+            <w:tcW w:w="1062" w:type="dxa"/>
+          </w:tcPr>
+          <w:p>
+            <w:r>
+              <w:t>0</w:t>
+            </w:r>
+          </w:p>
+        </w:tc>
+        <w:tc>
+          <w:tcPr>
+            <w:tcW w:w="1062" w:type="dxa"/>
+          </w:tcPr>
+          <w:p>
+            <w:r>
+              <w:t>0</w:t>
+            </w:r>
+          </w:p>
+        </w:tc>
+        <w:tc>
+          <w:tcPr>
+            <w:tcW w:w="1062" w:type="dxa"/>
+          </w:tcPr>
+          <w:p>
+            <w:r>
+              <w:t>0</w:t>
+            </w:r>
+          </w:p>
+        </w:tc>
+        <w:tc>
+          <w:tcPr>
+            <w:tcW w:w="1062" w:type="dxa"/>
+          </w:tcPr>
+          <w:p>
+            <w:r>
+              <w:t>0</w:t>
+            </w:r>
+          </w:p>
+        </w:tc>
+        <w:tc>
+          <w:tcPr>
+            <w:tcW w:w="1062" w:type="dxa"/>
+          </w:tcPr>
+          <w:p>
+            <w:r>
+              <w:t>0</w:t>
+            </w:r>
+          </w:p>
+        </w:tc>
+      </w:tr>
+      <w:tr>
+        <w:tc>
+          <w:tcPr>
+            <w:tcW w:w="1061" w:type="dxa"/>
+          </w:tcPr>
+          <w:p>
+            <w:r>
+              <w:t>1</w:t>
+            </w:r>
+          </w:p>
+        </w:tc>
+        <w:tc>
+          <w:tcPr>
+            <w:tcW w:w="1061" w:type="dxa"/>
+          </w:tcPr>
+          <w:p>
+            <w:r>
+              <w:t>0</w:t>
+            </w:r>
+          </w:p>
+        </w:tc>
+        <w:tc>
+          <w:tcPr>
+            <w:tcW w:w="1062" w:type="dxa"/>
+          </w:tcPr>
+          <w:p>
+            <w:r>
+              <w:t>0</w:t>
+            </w:r>
+          </w:p>
+        </w:tc>
+        <w:tc>
+          <w:tcPr>
+            <w:tcW w:w="1062" w:type="dxa"/>
+          </w:tcPr>
+          <w:p>
+            <w:r>
+              <w:t>0</w:t>
+            </w:r>
+          </w:p>
+        </w:tc>
+        <w:tc>
+          <w:tcPr>
+            <w:tcW w:w="1062" w:type="dxa"/>
+          </w:tcPr>
+          <w:p>
+            <w:r>
+              <w:t>25</w:t>
+            </w:r>
+          </w:p>
+        </w:tc>
+        <w:tc>
+          <w:tcPr>
+            <w:tcW w:w="1062" w:type="dxa"/>
+          </w:tcPr>
+          <w:p>
+            <w:r>
+              <w:t>25</w:t>
+            </w:r>
+          </w:p>
+        </w:tc>
+        <w:tc>
+          <w:tcPr>
+            <w:tcW w:w="1062" w:type="dxa"/>
+          </w:tcPr>
+          <w:p>
+            <w:r>
+              <w:t>25</w:t>
+            </w:r>
+          </w:p>
+        </w:tc>
+        <w:tc>
+          <w:tcPr>
+            <w:tcW w:w="1062" w:type="dxa"/>
+          </w:tcPr>
+          <w:p>
+            <w:r>
+              <w:t>25</w:t>
+            </w:r>
+          </w:p>
+        </w:tc>
+      </w:tr>
+      <w:tr>
+        <w:tc>
+          <w:tcPr>
+            <w:tcW w:w="1061" w:type="dxa"/>
+          </w:tcPr>
+          <w:p>
+            <w:r>
+              <w:t>2</w:t>
+            </w:r>
+          </w:p>
+        </w:tc>
+        <w:tc>
+          <w:tcPr>
+            <w:tcW w:w="1061" w:type="dxa"/>
+          </w:tcPr>
+          <w:p>
+            <w:r>
+              <w:t>0</w:t>
+            </w:r>
+          </w:p>
+        </w:tc>
+        <w:tc>
+          <w:tcPr>
+            <w:tcW w:w="1062" w:type="dxa"/>
+          </w:tcPr>
+          <w:p>
+            <w:r>
+              <w:t>0</w:t>
+            </w:r>
+          </w:p>
+        </w:tc>
+        <w:tc>
+          <w:tcPr>
+            <w:tcW w:w="1062" w:type="dxa"/>
+          </w:tcPr>
+          <w:p>
+            <w:r>
+              <w:t>20</w:t>
+            </w:r>
+          </w:p>
+        </w:tc>
+        <w:tc>
+          <w:tcPr>
+            <w:tcW w:w="1062" w:type="dxa"/>
+          </w:tcPr>
+          <w:p>
+            <w:r>
+              <w:t>25</w:t>
+            </w:r>
+          </w:p>
+        </w:tc>
+        <w:tc>
+          <w:tcPr>
+            <w:tcW w:w="1062" w:type="dxa"/>
+          </w:tcPr>
+          <w:p>
+            <w:r>
+              <w:t>25</w:t>
+            </w:r>
+          </w:p>
+        </w:tc>
+        <w:tc>
+          <w:tcPr>
+            <w:tcW w:w="1062" w:type="dxa"/>
+          </w:tcPr>
+          <w:p>
+            <w:r>
+              <w:t>45</w:t>
+            </w:r>
+          </w:p>
+        </w:tc>
+        <w:tc>
+          <w:tcPr>
+            <w:tcW w:w="1062" w:type="dxa"/>
+          </w:tcPr>
+          <w:p>
+            <w:r>
+              <w:t>45</w:t>
+            </w:r>
+          </w:p>
+        </w:tc>
+      </w:tr>
+      <w:tr>
+        <w:tc>
+          <w:tcPr>
+            <w:tcW w:w="1061" w:type="dxa"/>
+          </w:tcPr>
+          <w:p>
+            <w:r>
+              <w:rPr>
+                <w:highlight w:val="yellow"/>
+              </w:rPr>
+              <w:t>3</w:t>
+            </w:r>
+          </w:p>
+        </w:tc>
+        <w:tc>
+          <w:tcPr>
+            <w:tcW w:w="1061" w:type="dxa"/>
+          </w:tcPr>
+          <w:p>
+            <w:r>
+              <w:t>0</w:t>
+            </w:r>
+          </w:p>
+        </w:tc>
+        <w:tc>
+          <w:tcPr>
+            <w:tcW w:w="1062" w:type="dxa"/>
+          </w:tcPr>
+          <w:p>
+            <w:r>
+              <w:t>15</w:t>
+            </w:r>
+          </w:p>
+        </w:tc>
+        <w:tc>
+          <w:tcPr>
+            <w:tcW w:w="1062" w:type="dxa"/>
+          </w:tcPr>
+          <w:p>
+            <w:r>
+              <w:t>20</w:t>
+            </w:r>
+          </w:p>
+        </w:tc>
+        <w:tc>
+          <w:tcPr>
+            <w:tcW w:w="1062" w:type="dxa"/>
+          </w:tcPr>
+          <w:p>
+            <w:r>
+              <w:t>35</w:t>
+            </w:r>
+          </w:p>
+        </w:tc>
+        <w:tc>
+          <w:tcPr>
+            <w:tcW w:w="1062" w:type="dxa"/>
+          </w:tcPr>
+          <w:p>
+            <w:r>
+              <w:t>40</w:t>
+            </w:r>
+          </w:p>
+        </w:tc>
+        <w:tc>
+          <w:tcPr>
+            <w:tcW w:w="1062" w:type="dxa"/>
+          </w:tcPr>
+          <w:p>
+            <w:r>
+              <w:t>45</w:t>
+            </w:r>
+          </w:p>
+        </w:tc>
+        <w:tc>
+          <w:tcPr>
+            <w:tcW w:w="1062" w:type="dxa"/>
+          </w:tcPr>
+          <w:p>
+            <w:r>
+              <w:t>60</w:t>
+            </w:r>
+          </w:p>
+        </w:tc>
+      </w:tr>
+      <w:tr>
+        <w:tc>
+          <w:tcPr>
+            <w:tcW w:w="1061" w:type="dxa"/>
+          </w:tcPr>
+          <w:p>
+            <w:r>
+              <w:t>4</w:t>
+            </w:r>
+          </w:p>
+        </w:tc>
+        <w:tc>
+          <w:tcPr>
+            <w:tcW w:w="1061" w:type="dxa"/>
+          </w:tcPr>
+          <w:p>
+            <w:r>
+              <w:t>0</w:t>
+            </w:r>
+          </w:p>
+        </w:tc>
+        <w:tc>
+          <w:tcPr>
+            <w:tcW w:w="1062" w:type="dxa"/>
+          </w:tcPr>
+          <w:p>
+            <w:r>
+              <w:t>15</w:t>
+            </w:r>
+          </w:p>
+        </w:tc>
+        <w:tc>
+          <w:tcPr>
+            <w:tcW w:w="1062" w:type="dxa"/>
+          </w:tcPr>
+          <w:p>
+            <w:r>
+              <w:t>20</w:t>
+            </w:r>
+          </w:p>
+        </w:tc>
+        <w:tc>
+          <w:tcPr>
+            <w:tcW w:w="1062" w:type="dxa"/>
+          </w:tcPr>
+          <w:p>
+            <w:r>
+              <w:t>35</w:t>
+            </w:r>
+          </w:p>
+        </w:tc>
+        <w:tc>
+          <w:tcPr>
+            <w:tcW w:w="1062" w:type="dxa"/>
+          </w:tcPr>
+          <w:p>
+            <w:r>
+              <w:t>40</w:t>
+            </w:r>
+          </w:p>
+        </w:tc>
+        <w:tc>
+          <w:tcPr>
+            <w:tcW w:w="1062" w:type="dxa"/>
+          </w:tcPr>
+          <w:p>
+            <w:r>
+              <w:t>55</w:t>
+            </w:r>
+          </w:p>
+        </w:tc>
+        <w:tc>
+          <w:tcPr>
+            <w:tcW w:w="1062" w:type="dxa"/>
+          </w:tcPr>
+          <w:p>
+            <w:r>
+              <w:t>60</w:t>
+            </w:r>
+          </w:p>
+        </w:tc>
+      </w:tr>
+      <w:tr>
+        <w:tc>
+          <w:tcPr>
+            <w:tcW w:w="1061" w:type="dxa"/>
+          </w:tcPr>
+          <w:p>
+            <w:r>
+              <w:rPr>
+                <w:highlight w:val="yellow"/>
+              </w:rPr>
+              <w:t>5</w:t>
+            </w:r>
+          </w:p>
+        </w:tc>
+        <w:tc>
+          <w:tcPr>
+            <w:tcW w:w="1061" w:type="dxa"/>
+          </w:tcPr>
+          <w:p>
+            <w:r>
+              <w:t>0</w:t>
+            </w:r>
+          </w:p>
+        </w:tc>
+        <w:tc>
+          <w:tcPr>
+            <w:tcW w:w="1062" w:type="dxa"/>
+          </w:tcPr>
+          <w:p>
+            <w:r>
+              <w:t>15</w:t>
+            </w:r>
+          </w:p>
+        </w:tc>
+        <w:tc>
+          <w:tcPr>
+            <w:tcW w:w="1062" w:type="dxa"/>
+          </w:tcPr>
+          <w:p>
+            <w:r>
+              <w:t>20</w:t>
+            </w:r>
+          </w:p>
+        </w:tc>
+        <w:tc>
+          <w:tcPr>
+            <w:tcW w:w="1062" w:type="dxa"/>
+          </w:tcPr>
+          <w:p>
+            <w:r>
+              <w:t>35</w:t>
+            </w:r>
+          </w:p>
+        </w:tc>
+        <w:tc>
+          <w:tcPr>
+            <w:tcW w:w="1062" w:type="dxa"/>
+          </w:tcPr>
+          <w:p>
+            <w:r>
+              <w:t>40</w:t>
+            </w:r>
+          </w:p>
+        </w:tc>
+        <w:tc>
+          <w:tcPr>
+            <w:tcW w:w="1062" w:type="dxa"/>
+          </w:tcPr>
+          <w:p>
+            <w:r>
+              <w:t>55</w:t>
+            </w:r>
+          </w:p>
+        </w:tc>
+        <w:tc>
+          <w:tcPr>
+            <w:tcW w:w="1062" w:type="dxa"/>
+          </w:tcPr>
+          <w:p>
+            <w:r>
+              <w:t>65</w:t>
+            </w:r>
+          </w:p>
+        </w:tc>
+      </w:tr>
+    </w:tbl>
+    <w:p/>
+    <w:p>
+      <w:r>
+        <w:t xml:space="preserve">I = </w:t>
+      </w:r>
+      <w:r>
+        <w:t>4</w:t>
+      </w:r>
+      <w:r>
+        <w:t xml:space="preserve"> </w:t>
+      </w:r>
+      <w:bookmarkStart w:id="0" w:name="_GoBack"/>
+      <w:r>
+        <w:t xml:space="preserve">j = </w:t>
+      </w:r>
+      <w:r>
+        <w:t xml:space="preserve">6 </w:t>
+      </w:r>
+      <w:r>
+        <w:t xml:space="preserve">w = </w:t>
+      </w:r>
+      <w:r>
+        <w:t>5</w:t>
+      </w:r>
+      <w:bookmarkEnd w:id="0"/>
+    </w:p>
     <w:sectPr>
       <w:pgSz w:w="11906" w:h="16838"/>
       <w:pgMar w:top="1417" w:right="1701" w:bottom="1417" w:left="1701" w:header="708" w:footer="708" w:gutter="0"/>

</xml_diff>